<commit_message>
xsl & css dev
</commit_message>
<xml_diff>
--- a/new-XSL-CSS/MT Conversion Problems.docx
+++ b/new-XSL-CSS/MT Conversion Problems.docx
@@ -472,17 +472,20 @@
       <w:pPr>
         <w:rPr>
           <w:rFonts w:ascii="Cambria" w:hAnsi="Cambria"/>
-        </w:rPr>
-      </w:pPr>
-      <w:r>
-        <w:rPr>
-          <w:rFonts w:ascii="Cambria" w:hAnsi="Cambria"/>
+          <w:highlight w:val="green"/>
+        </w:rPr>
+      </w:pPr>
+      <w:r>
+        <w:rPr>
+          <w:rFonts w:ascii="Cambria" w:hAnsi="Cambria"/>
+          <w:highlight w:val="green"/>
         </w:rPr>
         <w:t>0110 – some inconsistency in where marginal metamarks appea</w:t>
       </w:r>
       <w:r>
         <w:rPr>
           <w:rFonts w:ascii="Cambria" w:hAnsi="Cambria"/>
+          <w:highlight w:val="green"/>
         </w:rPr>
         <w:t>r. And a title isn’t appearing on one of the ‘Query’ metamarks.</w:t>
       </w:r>
@@ -496,6 +499,7 @@
       <w:r>
         <w:rPr>
           <w:rFonts w:ascii="Cambria" w:hAnsi="Cambria"/>
+          <w:highlight w:val="green"/>
         </w:rPr>
         <w:t>On 0310, you can see how much further placeMark metamarks float than query metamarks.</w:t>
       </w:r>
@@ -617,8 +621,6 @@
           <w:rFonts w:ascii="Cambria" w:hAnsi="Cambria"/>
         </w:rPr>
       </w:pPr>
-      <w:bookmarkStart w:id="0" w:name="_GoBack"/>
-      <w:bookmarkEnd w:id="0"/>
       <w:r>
         <w:rPr>
           <w:rFonts w:ascii="Cambria" w:hAnsi="Cambria"/>
@@ -670,12 +672,14 @@
       <w:r>
         <w:rPr>
           <w:rFonts w:ascii="Cambria" w:hAnsi="Cambria"/>
+          <w:highlight w:val="yellow"/>
         </w:rPr>
         <w:t>0</w:t>
       </w:r>
       <w:r>
         <w:rPr>
           <w:rFonts w:ascii="Cambria" w:hAnsi="Cambria"/>
+          <w:highlight w:val="yellow"/>
         </w:rPr>
         <w:t>307 – ed-mark metamark in the margin should appear to the left of the initials &lt;JM&gt;. But they don’t, because metamarks are set to float less far in the margin than notes.</w:t>
       </w:r>
@@ -689,11 +693,15 @@
         </w:numPr>
         <w:rPr>
           <w:rFonts w:ascii="Cambria" w:hAnsi="Cambria"/>
-        </w:rPr>
-      </w:pPr>
-      <w:r>
-        <w:rPr>
-          <w:rFonts w:ascii="Cambria" w:hAnsi="Cambria"/>
+          <w:highlight w:val="cyan"/>
+        </w:rPr>
+      </w:pPr>
+      <w:bookmarkStart w:id="0" w:name="_GoBack"/>
+      <w:bookmarkEnd w:id="0"/>
+      <w:r>
+        <w:rPr>
+          <w:rFonts w:ascii="Cambria" w:hAnsi="Cambria"/>
+          <w:highlight w:val="cyan"/>
         </w:rPr>
         <w:t>When flag metamarks are deleted, the deletion only shows on the opening bracket and not on the closing bracket.</w:t>
       </w:r>
@@ -714,8 +722,22 @@
       <w:r>
         <w:rPr>
           <w:rFonts w:ascii="Cambria" w:hAnsi="Cambria"/>
+          <w:highlight w:val="green"/>
         </w:rPr>
         <w:t>0308 – a line added at the top of the page is intended for insertion later in the page. I want to this appear in square brackets, as with marginleft, but “inspace” and “margintop” etc don’t do this. I’ve currently used marginleft so it renders as it should, even though not technically correct.</w:t>
+      </w:r>
+      <w:r>
+        <w:rPr>
+          <w:rFonts w:ascii="Cambria" w:hAnsi="Cambria"/>
+        </w:rPr>
+        <w:t xml:space="preserve"> </w:t>
+      </w:r>
+      <w:r>
+        <w:rPr>
+          <w:rFonts w:ascii="Cambria" w:hAnsi="Cambria"/>
+          <w:highlight w:val="magenta"/>
+        </w:rPr>
+        <w:t>Change place to “margintop”</w:t>
       </w:r>
     </w:p>
     <w:p>

</xml_diff>